<commit_message>
Comprobación primera vez,activado, es admon
Ahora se distingue en el login si ha iniciado sesión antes, si el usuario esta activado o si el usuario es un admin o un usuario normal.
</commit_message>
<xml_diff>
--- a/Trabajo final.docx
+++ b/Trabajo final.docx
@@ -284,11 +284,13 @@
         <w:adjustRightInd w:val="0"/>
         <w:rPr>
           <w:rFonts w:ascii="Calibri" w:hAnsi="Calibri" w:cs="Calibri"/>
-        </w:rPr>
-      </w:pPr>
-      <w:r>
-        <w:rPr>
-          <w:rFonts w:ascii="Calibri" w:hAnsi="Calibri" w:cs="Calibri"/>
+          <w:u w:val="single"/>
+        </w:rPr>
+      </w:pPr>
+      <w:r>
+        <w:rPr>
+          <w:rFonts w:ascii="Calibri" w:hAnsi="Calibri" w:cs="Calibri"/>
+          <w:u w:val="single"/>
         </w:rPr>
         <w:t>La primera vez que entramos al sistema nos pedirá que rellenemos un formulario con nuestras preferencias. Estas preferencias se podrán editar siempre, así como nuestro perfil (foto, nick, clave de acceso…).</w:t>
       </w:r>
@@ -317,19 +319,34 @@
         <w:rPr>
           <w:rFonts w:ascii="Calibri" w:hAnsi="Calibri" w:cs="Calibri"/>
         </w:rPr>
-        <w:t xml:space="preserve"> los usuarios estará</w:t>
-      </w:r>
-      <w:r>
-        <w:rPr>
-          <w:rFonts w:ascii="Calibri" w:hAnsi="Calibri" w:cs="Calibri"/>
+        <w:t xml:space="preserve"> </w:t>
+      </w:r>
+      <w:r>
+        <w:rPr>
+          <w:rFonts w:ascii="Calibri" w:hAnsi="Calibri" w:cs="Calibri"/>
+          <w:u w:val="single"/>
+        </w:rPr>
+        <w:t>los usuarios estará</w:t>
+      </w:r>
+      <w:r>
+        <w:rPr>
+          <w:rFonts w:ascii="Calibri" w:hAnsi="Calibri" w:cs="Calibri"/>
+          <w:u w:val="single"/>
         </w:rPr>
         <w:t xml:space="preserve">n desactivados por </w:t>
       </w:r>
       <w:r>
         <w:rPr>
           <w:rFonts w:ascii="Calibri" w:hAnsi="Calibri" w:cs="Calibri"/>
-        </w:rPr>
-        <w:t>defecto hasta que los active el administrador. También se podrán crear a otros administradores (o quitarles los privilegios a los actuales).</w:t>
+          <w:u w:val="single"/>
+        </w:rPr>
+        <w:t>defecto hasta que los active el administrador.</w:t>
+      </w:r>
+      <w:r>
+        <w:rPr>
+          <w:rFonts w:ascii="Calibri" w:hAnsi="Calibri" w:cs="Calibri"/>
+        </w:rPr>
+        <w:t xml:space="preserve"> También se podrán crear a otros administradores (o quitarles los privilegios a los actuales).</w:t>
       </w:r>
     </w:p>
     <w:p>
@@ -627,6 +644,17 @@
     </w:p>
     <w:p>
       <w:pPr>
+        <w:autoSpaceDE w:val="0"/>
+        <w:autoSpaceDN w:val="0"/>
+        <w:adjustRightInd w:val="0"/>
+        <w:ind w:left="1080"/>
+        <w:rPr>
+          <w:rFonts w:asciiTheme="minorHAnsi" w:hAnsiTheme="minorHAnsi" w:cstheme="minorHAnsi"/>
+        </w:rPr>
+      </w:pPr>
+    </w:p>
+    <w:p>
+      <w:pPr>
         <w:pStyle w:val="Prrafodelista"/>
         <w:numPr>
           <w:ilvl w:val="0"/>
@@ -643,6 +671,7 @@
         <w:rPr>
           <w:rFonts w:asciiTheme="minorHAnsi" w:hAnsiTheme="minorHAnsi" w:cstheme="minorHAnsi"/>
         </w:rPr>
+        <w:lastRenderedPageBreak/>
         <w:t>Los usuarios verán, por lo tanto, a los candidatos más afines a sus propios valores. La forma de hacer esta parte es libre, se valora el algoritmo ideado.</w:t>
       </w:r>
     </w:p>

</xml_diff>